<commit_message>
apagando pastas e arquivos
</commit_message>
<xml_diff>
--- a/arquivos que tenho usado para me orientar/orientação.docx
+++ b/arquivos que tenho usado para me orientar/orientação.docx
@@ -3210,47 +3210,1264 @@
     <w:p>
       <w:pPr>
         <w:rPr>
+          <w:rFonts w:ascii="Consolas" w:hAnsi="Consolas" w:cs="Consolas"/>
+          <w:color w:val="000000"/>
+          <w:sz w:val="24"/>
+          <w:szCs w:val="24"/>
+        </w:rPr>
+      </w:pPr>
+      <w:r>
+        <w:rPr>
+          <w:rFonts w:ascii="Consolas" w:hAnsi="Consolas" w:cs="Consolas"/>
+          <w:color w:val="000000"/>
+          <w:sz w:val="24"/>
+          <w:szCs w:val="24"/>
+        </w:rPr>
+        <w:tab/>
+      </w:r>
+      <w:r>
+        <w:rPr>
+          <w:rFonts w:ascii="Consolas" w:hAnsi="Consolas" w:cs="Consolas"/>
+          <w:color w:val="000000"/>
+          <w:sz w:val="24"/>
+          <w:szCs w:val="24"/>
+        </w:rPr>
+        <w:tab/>
+      </w:r>
+      <w:r>
+        <w:rPr>
+          <w:rFonts w:ascii="Consolas" w:hAnsi="Consolas" w:cs="Consolas"/>
+          <w:color w:val="000000"/>
+          <w:sz w:val="24"/>
+          <w:szCs w:val="24"/>
+        </w:rPr>
+        <w:tab/>
+      </w:r>
+      <w:r>
+        <w:rPr>
+          <w:rFonts w:ascii="Consolas" w:hAnsi="Consolas" w:cs="Consolas"/>
+          <w:color w:val="000000"/>
+          <w:sz w:val="24"/>
+          <w:szCs w:val="24"/>
+        </w:rPr>
+        <w:tab/>
+        <w:t>}</w:t>
+      </w:r>
+    </w:p>
+    <w:p>
+      <w:pPr>
+        <w:rPr>
+          <w:rFonts w:ascii="Consolas" w:hAnsi="Consolas" w:cs="Consolas"/>
+          <w:color w:val="000000"/>
+          <w:sz w:val="24"/>
+          <w:szCs w:val="24"/>
+        </w:rPr>
+      </w:pPr>
+    </w:p>
+    <w:p>
+      <w:pPr>
+        <w:autoSpaceDE w:val="0"/>
+        <w:autoSpaceDN w:val="0"/>
+        <w:adjustRightInd w:val="0"/>
+        <w:spacing w:after="0" w:line="240" w:lineRule="auto"/>
+        <w:rPr>
+          <w:rFonts w:ascii="Consolas" w:hAnsi="Consolas" w:cs="Consolas"/>
+          <w:sz w:val="24"/>
+          <w:szCs w:val="24"/>
+        </w:rPr>
+      </w:pPr>
+      <w:r>
+        <w:rPr>
+          <w:rFonts w:ascii="Consolas" w:hAnsi="Consolas" w:cs="Consolas"/>
+          <w:color w:val="3F7F5F"/>
+          <w:sz w:val="24"/>
+          <w:szCs w:val="24"/>
+        </w:rPr>
+        <w:t>/*</w:t>
+      </w:r>
+    </w:p>
+    <w:p>
+      <w:pPr>
+        <w:autoSpaceDE w:val="0"/>
+        <w:autoSpaceDN w:val="0"/>
+        <w:adjustRightInd w:val="0"/>
+        <w:spacing w:after="0" w:line="240" w:lineRule="auto"/>
+        <w:rPr>
+          <w:rFonts w:ascii="Consolas" w:hAnsi="Consolas" w:cs="Consolas"/>
+          <w:sz w:val="24"/>
+          <w:szCs w:val="24"/>
+        </w:rPr>
+      </w:pPr>
+      <w:r>
+        <w:rPr>
+          <w:rFonts w:ascii="Consolas" w:hAnsi="Consolas" w:cs="Consolas"/>
+          <w:color w:val="3F7F5F"/>
+          <w:sz w:val="24"/>
+          <w:szCs w:val="24"/>
+        </w:rPr>
+        <w:tab/>
+        <w:t>@</w:t>
+      </w:r>
+      <w:r>
+        <w:rPr>
+          <w:rFonts w:ascii="Consolas" w:hAnsi="Consolas" w:cs="Consolas"/>
+          <w:color w:val="000000"/>
+          <w:sz w:val="24"/>
+          <w:szCs w:val="24"/>
           <w:u w:val="single"/>
         </w:rPr>
-      </w:pPr>
-      <w:r>
-        <w:rPr>
-          <w:rFonts w:ascii="Consolas" w:hAnsi="Consolas" w:cs="Consolas"/>
-          <w:color w:val="000000"/>
-          <w:sz w:val="24"/>
-          <w:szCs w:val="24"/>
-        </w:rPr>
-        <w:tab/>
-      </w:r>
-      <w:r>
-        <w:rPr>
-          <w:rFonts w:ascii="Consolas" w:hAnsi="Consolas" w:cs="Consolas"/>
-          <w:color w:val="000000"/>
-          <w:sz w:val="24"/>
-          <w:szCs w:val="24"/>
-        </w:rPr>
-        <w:tab/>
-      </w:r>
-      <w:r>
-        <w:rPr>
-          <w:rFonts w:ascii="Consolas" w:hAnsi="Consolas" w:cs="Consolas"/>
-          <w:color w:val="000000"/>
-          <w:sz w:val="24"/>
-          <w:szCs w:val="24"/>
-        </w:rPr>
-        <w:tab/>
-      </w:r>
-      <w:r>
-        <w:rPr>
-          <w:rFonts w:ascii="Consolas" w:hAnsi="Consolas" w:cs="Consolas"/>
-          <w:color w:val="000000"/>
-          <w:sz w:val="24"/>
-          <w:szCs w:val="24"/>
-        </w:rPr>
-        <w:tab/>
+        <w:t>GetMapping</w:t>
+      </w:r>
+      <w:r>
+        <w:rPr>
+          <w:rFonts w:ascii="Consolas" w:hAnsi="Consolas" w:cs="Consolas"/>
+          <w:color w:val="3F7F5F"/>
+          <w:sz w:val="24"/>
+          <w:szCs w:val="24"/>
+        </w:rPr>
+        <w:t>("/a")</w:t>
+      </w:r>
+    </w:p>
+    <w:p>
+      <w:pPr>
+        <w:autoSpaceDE w:val="0"/>
+        <w:autoSpaceDN w:val="0"/>
+        <w:adjustRightInd w:val="0"/>
+        <w:spacing w:after="0" w:line="240" w:lineRule="auto"/>
+        <w:rPr>
+          <w:rFonts w:ascii="Consolas" w:hAnsi="Consolas" w:cs="Consolas"/>
+          <w:sz w:val="24"/>
+          <w:szCs w:val="24"/>
+        </w:rPr>
+      </w:pPr>
+      <w:r>
+        <w:rPr>
+          <w:rFonts w:ascii="Consolas" w:hAnsi="Consolas" w:cs="Consolas"/>
+          <w:color w:val="3F7F5F"/>
+          <w:sz w:val="24"/>
+          <w:szCs w:val="24"/>
+        </w:rPr>
+        <w:tab/>
+      </w:r>
+      <w:r>
+        <w:rPr>
+          <w:rFonts w:ascii="Consolas" w:hAnsi="Consolas" w:cs="Consolas"/>
+          <w:color w:val="3F7F5F"/>
+          <w:sz w:val="24"/>
+          <w:szCs w:val="24"/>
+        </w:rPr>
+        <w:tab/>
+      </w:r>
+      <w:proofErr w:type="spellStart"/>
+      <w:r>
+        <w:rPr>
+          <w:rFonts w:ascii="Consolas" w:hAnsi="Consolas" w:cs="Consolas"/>
+          <w:color w:val="3F7F5F"/>
+          <w:sz w:val="24"/>
+          <w:szCs w:val="24"/>
+        </w:rPr>
+        <w:t>public</w:t>
+      </w:r>
+      <w:proofErr w:type="spellEnd"/>
+      <w:r>
+        <w:rPr>
+          <w:rFonts w:ascii="Consolas" w:hAnsi="Consolas" w:cs="Consolas"/>
+          <w:color w:val="3F7F5F"/>
+          <w:sz w:val="24"/>
+          <w:szCs w:val="24"/>
+        </w:rPr>
+        <w:t xml:space="preserve"> </w:t>
+      </w:r>
+      <w:proofErr w:type="spellStart"/>
+      <w:r>
+        <w:rPr>
+          <w:rFonts w:ascii="Consolas" w:hAnsi="Consolas" w:cs="Consolas"/>
+          <w:color w:val="3F7F5F"/>
+          <w:sz w:val="24"/>
+          <w:szCs w:val="24"/>
+        </w:rPr>
+        <w:t>long</w:t>
+      </w:r>
+      <w:proofErr w:type="spellEnd"/>
+      <w:r>
+        <w:rPr>
+          <w:rFonts w:ascii="Consolas" w:hAnsi="Consolas" w:cs="Consolas"/>
+          <w:color w:val="3F7F5F"/>
+          <w:sz w:val="24"/>
+          <w:szCs w:val="24"/>
+        </w:rPr>
+        <w:t xml:space="preserve"> </w:t>
+      </w:r>
+      <w:proofErr w:type="gramStart"/>
+      <w:r>
+        <w:rPr>
+          <w:rFonts w:ascii="Consolas" w:hAnsi="Consolas" w:cs="Consolas"/>
+          <w:color w:val="3F7F5F"/>
+          <w:sz w:val="24"/>
+          <w:szCs w:val="24"/>
+          <w:u w:val="single"/>
+        </w:rPr>
+        <w:t>contar</w:t>
+      </w:r>
+      <w:r>
+        <w:rPr>
+          <w:rFonts w:ascii="Consolas" w:hAnsi="Consolas" w:cs="Consolas"/>
+          <w:color w:val="3F7F5F"/>
+          <w:sz w:val="24"/>
+          <w:szCs w:val="24"/>
+        </w:rPr>
+        <w:t xml:space="preserve">( </w:t>
+      </w:r>
+      <w:r>
+        <w:rPr>
+          <w:rFonts w:ascii="Consolas" w:hAnsi="Consolas" w:cs="Consolas"/>
+          <w:color w:val="3F7F5F"/>
+          <w:sz w:val="24"/>
+          <w:szCs w:val="24"/>
+          <w:u w:val="single"/>
+        </w:rPr>
+        <w:t>Cliente</w:t>
+      </w:r>
+      <w:proofErr w:type="gramEnd"/>
+      <w:r>
+        <w:rPr>
+          <w:rFonts w:ascii="Consolas" w:hAnsi="Consolas" w:cs="Consolas"/>
+          <w:color w:val="3F7F5F"/>
+          <w:sz w:val="24"/>
+          <w:szCs w:val="24"/>
+        </w:rPr>
+        <w:t xml:space="preserve"> </w:t>
+      </w:r>
+      <w:proofErr w:type="spellStart"/>
+      <w:r>
+        <w:rPr>
+          <w:rFonts w:ascii="Consolas" w:hAnsi="Consolas" w:cs="Consolas"/>
+          <w:color w:val="3F7F5F"/>
+          <w:sz w:val="24"/>
+          <w:szCs w:val="24"/>
+          <w:u w:val="single"/>
+        </w:rPr>
+        <w:t>cliente</w:t>
+      </w:r>
+      <w:proofErr w:type="spellEnd"/>
+      <w:r>
+        <w:rPr>
+          <w:rFonts w:ascii="Consolas" w:hAnsi="Consolas" w:cs="Consolas"/>
+          <w:color w:val="3F7F5F"/>
+          <w:sz w:val="24"/>
+          <w:szCs w:val="24"/>
+        </w:rPr>
+        <w:t>) {</w:t>
+      </w:r>
+    </w:p>
+    <w:p>
+      <w:pPr>
+        <w:autoSpaceDE w:val="0"/>
+        <w:autoSpaceDN w:val="0"/>
+        <w:adjustRightInd w:val="0"/>
+        <w:spacing w:after="0" w:line="240" w:lineRule="auto"/>
+        <w:rPr>
+          <w:rFonts w:ascii="Consolas" w:hAnsi="Consolas" w:cs="Consolas"/>
+          <w:sz w:val="24"/>
+          <w:szCs w:val="24"/>
+        </w:rPr>
+      </w:pPr>
+      <w:r>
+        <w:rPr>
+          <w:rFonts w:ascii="Consolas" w:hAnsi="Consolas" w:cs="Consolas"/>
+          <w:color w:val="3F7F5F"/>
+          <w:sz w:val="24"/>
+          <w:szCs w:val="24"/>
+        </w:rPr>
+        <w:tab/>
+      </w:r>
+      <w:r>
+        <w:rPr>
+          <w:rFonts w:ascii="Consolas" w:hAnsi="Consolas" w:cs="Consolas"/>
+          <w:color w:val="3F7F5F"/>
+          <w:sz w:val="24"/>
+          <w:szCs w:val="24"/>
+        </w:rPr>
+        <w:tab/>
+        <w:t xml:space="preserve"> </w:t>
+      </w:r>
+      <w:r>
+        <w:rPr>
+          <w:rFonts w:ascii="Consolas" w:hAnsi="Consolas" w:cs="Consolas"/>
+          <w:color w:val="3F7F5F"/>
+          <w:sz w:val="24"/>
+          <w:szCs w:val="24"/>
+        </w:rPr>
+        <w:tab/>
+        <w:t>System.out.println("</w:t>
+      </w:r>
+      <w:r>
+        <w:rPr>
+          <w:rFonts w:ascii="Consolas" w:hAnsi="Consolas" w:cs="Consolas"/>
+          <w:color w:val="3F7F5F"/>
+          <w:sz w:val="24"/>
+          <w:szCs w:val="24"/>
+          <w:u w:val="single"/>
+        </w:rPr>
+        <w:t>essseeeeeeeeeeeeeeeeeeeeeeeeeeeeeeeeeeeeeeeeeeeeeeeeeeee</w:t>
+      </w:r>
+      <w:r>
+        <w:rPr>
+          <w:rFonts w:ascii="Consolas" w:hAnsi="Consolas" w:cs="Consolas"/>
+          <w:color w:val="3F7F5F"/>
+          <w:sz w:val="24"/>
+          <w:szCs w:val="24"/>
+        </w:rPr>
+        <w:t>"+clienteRepository.count());</w:t>
+      </w:r>
+    </w:p>
+    <w:p>
+      <w:pPr>
+        <w:autoSpaceDE w:val="0"/>
+        <w:autoSpaceDN w:val="0"/>
+        <w:adjustRightInd w:val="0"/>
+        <w:spacing w:after="0" w:line="240" w:lineRule="auto"/>
+        <w:rPr>
+          <w:rFonts w:ascii="Consolas" w:hAnsi="Consolas" w:cs="Consolas"/>
+          <w:sz w:val="24"/>
+          <w:szCs w:val="24"/>
+        </w:rPr>
+      </w:pPr>
+      <w:r>
+        <w:rPr>
+          <w:rFonts w:ascii="Consolas" w:hAnsi="Consolas" w:cs="Consolas"/>
+          <w:color w:val="3F7F5F"/>
+          <w:sz w:val="24"/>
+          <w:szCs w:val="24"/>
+        </w:rPr>
+        <w:tab/>
+      </w:r>
+      <w:r>
+        <w:rPr>
+          <w:rFonts w:ascii="Consolas" w:hAnsi="Consolas" w:cs="Consolas"/>
+          <w:color w:val="3F7F5F"/>
+          <w:sz w:val="24"/>
+          <w:szCs w:val="24"/>
+        </w:rPr>
+        <w:tab/>
+      </w:r>
+      <w:r>
+        <w:rPr>
+          <w:rFonts w:ascii="Consolas" w:hAnsi="Consolas" w:cs="Consolas"/>
+          <w:color w:val="3F7F5F"/>
+          <w:sz w:val="24"/>
+          <w:szCs w:val="24"/>
+        </w:rPr>
+        <w:tab/>
+      </w:r>
+      <w:proofErr w:type="spellStart"/>
+      <w:r>
+        <w:rPr>
+          <w:rFonts w:ascii="Consolas" w:hAnsi="Consolas" w:cs="Consolas"/>
+          <w:color w:val="3F7F5F"/>
+          <w:sz w:val="24"/>
+          <w:szCs w:val="24"/>
+        </w:rPr>
+        <w:t>return</w:t>
+      </w:r>
+      <w:proofErr w:type="spellEnd"/>
+      <w:r>
+        <w:rPr>
+          <w:rFonts w:ascii="Consolas" w:hAnsi="Consolas" w:cs="Consolas"/>
+          <w:color w:val="3F7F5F"/>
+          <w:sz w:val="24"/>
+          <w:szCs w:val="24"/>
+        </w:rPr>
+        <w:t xml:space="preserve"> 11111;//</w:t>
+      </w:r>
+      <w:r>
+        <w:rPr>
+          <w:rFonts w:ascii="Consolas" w:hAnsi="Consolas" w:cs="Consolas"/>
+          <w:color w:val="3F7F5F"/>
+          <w:sz w:val="24"/>
+          <w:szCs w:val="24"/>
+          <w:u w:val="single"/>
+        </w:rPr>
+        <w:t>Listando</w:t>
+      </w:r>
+      <w:r>
+        <w:rPr>
+          <w:rFonts w:ascii="Consolas" w:hAnsi="Consolas" w:cs="Consolas"/>
+          <w:color w:val="3F7F5F"/>
+          <w:sz w:val="24"/>
+          <w:szCs w:val="24"/>
+        </w:rPr>
+        <w:t xml:space="preserve"> </w:t>
+      </w:r>
+      <w:r>
+        <w:rPr>
+          <w:rFonts w:ascii="Consolas" w:hAnsi="Consolas" w:cs="Consolas"/>
+          <w:color w:val="3F7F5F"/>
+          <w:sz w:val="24"/>
+          <w:szCs w:val="24"/>
+          <w:u w:val="single"/>
+        </w:rPr>
+        <w:t>tudo</w:t>
+      </w:r>
+      <w:r>
+        <w:rPr>
+          <w:rFonts w:ascii="Consolas" w:hAnsi="Consolas" w:cs="Consolas"/>
+          <w:color w:val="3F7F5F"/>
+          <w:sz w:val="24"/>
+          <w:szCs w:val="24"/>
+        </w:rPr>
+        <w:t xml:space="preserve"> </w:t>
+      </w:r>
+      <w:r>
+        <w:rPr>
+          <w:rFonts w:ascii="Consolas" w:hAnsi="Consolas" w:cs="Consolas"/>
+          <w:color w:val="3F7F5F"/>
+          <w:sz w:val="24"/>
+          <w:szCs w:val="24"/>
+          <w:u w:val="single"/>
+        </w:rPr>
+        <w:t>que</w:t>
+      </w:r>
+      <w:r>
+        <w:rPr>
+          <w:rFonts w:ascii="Consolas" w:hAnsi="Consolas" w:cs="Consolas"/>
+          <w:color w:val="3F7F5F"/>
+          <w:sz w:val="24"/>
+          <w:szCs w:val="24"/>
+        </w:rPr>
+        <w:t xml:space="preserve"> </w:t>
+      </w:r>
+      <w:r>
+        <w:rPr>
+          <w:rFonts w:ascii="Consolas" w:hAnsi="Consolas" w:cs="Consolas"/>
+          <w:color w:val="3F7F5F"/>
+          <w:sz w:val="24"/>
+          <w:szCs w:val="24"/>
+          <w:u w:val="single"/>
+        </w:rPr>
+        <w:t>está</w:t>
+      </w:r>
+      <w:r>
+        <w:rPr>
+          <w:rFonts w:ascii="Consolas" w:hAnsi="Consolas" w:cs="Consolas"/>
+          <w:color w:val="3F7F5F"/>
+          <w:sz w:val="24"/>
+          <w:szCs w:val="24"/>
+        </w:rPr>
+        <w:t xml:space="preserve"> </w:t>
+      </w:r>
+      <w:r>
+        <w:rPr>
+          <w:rFonts w:ascii="Consolas" w:hAnsi="Consolas" w:cs="Consolas"/>
+          <w:color w:val="3F7F5F"/>
+          <w:sz w:val="24"/>
+          <w:szCs w:val="24"/>
+          <w:u w:val="single"/>
+        </w:rPr>
+        <w:t>dentro</w:t>
+      </w:r>
+      <w:r>
+        <w:rPr>
+          <w:rFonts w:ascii="Consolas" w:hAnsi="Consolas" w:cs="Consolas"/>
+          <w:color w:val="3F7F5F"/>
+          <w:sz w:val="24"/>
+          <w:szCs w:val="24"/>
+        </w:rPr>
+        <w:t xml:space="preserve"> </w:t>
+      </w:r>
+      <w:r>
+        <w:rPr>
+          <w:rFonts w:ascii="Consolas" w:hAnsi="Consolas" w:cs="Consolas"/>
+          <w:color w:val="3F7F5F"/>
+          <w:sz w:val="24"/>
+          <w:szCs w:val="24"/>
+          <w:u w:val="single"/>
+        </w:rPr>
+        <w:t>da</w:t>
+      </w:r>
+      <w:r>
+        <w:rPr>
+          <w:rFonts w:ascii="Consolas" w:hAnsi="Consolas" w:cs="Consolas"/>
+          <w:color w:val="3F7F5F"/>
+          <w:sz w:val="24"/>
+          <w:szCs w:val="24"/>
+        </w:rPr>
+        <w:t xml:space="preserve"> </w:t>
+      </w:r>
+      <w:r>
+        <w:rPr>
+          <w:rFonts w:ascii="Consolas" w:hAnsi="Consolas" w:cs="Consolas"/>
+          <w:color w:val="3F7F5F"/>
+          <w:sz w:val="24"/>
+          <w:szCs w:val="24"/>
+          <w:u w:val="single"/>
+        </w:rPr>
+        <w:t>tabela</w:t>
+      </w:r>
+      <w:r>
+        <w:rPr>
+          <w:rFonts w:ascii="Consolas" w:hAnsi="Consolas" w:cs="Consolas"/>
+          <w:color w:val="3F7F5F"/>
+          <w:sz w:val="24"/>
+          <w:szCs w:val="24"/>
+        </w:rPr>
+        <w:t xml:space="preserve"> </w:t>
+      </w:r>
+      <w:r>
+        <w:rPr>
+          <w:rFonts w:ascii="Consolas" w:hAnsi="Consolas" w:cs="Consolas"/>
+          <w:color w:val="3F7F5F"/>
+          <w:sz w:val="24"/>
+          <w:szCs w:val="24"/>
+          <w:u w:val="single"/>
+        </w:rPr>
+        <w:t>cliente</w:t>
+      </w:r>
+    </w:p>
+    <w:p>
+      <w:pPr>
+        <w:autoSpaceDE w:val="0"/>
+        <w:autoSpaceDN w:val="0"/>
+        <w:adjustRightInd w:val="0"/>
+        <w:spacing w:after="0" w:line="240" w:lineRule="auto"/>
+        <w:rPr>
+          <w:rFonts w:ascii="Consolas" w:hAnsi="Consolas" w:cs="Consolas"/>
+          <w:sz w:val="24"/>
+          <w:szCs w:val="24"/>
+        </w:rPr>
+      </w:pPr>
+      <w:r>
+        <w:rPr>
+          <w:rFonts w:ascii="Consolas" w:hAnsi="Consolas" w:cs="Consolas"/>
+          <w:color w:val="3F7F5F"/>
+          <w:sz w:val="24"/>
+          <w:szCs w:val="24"/>
+        </w:rPr>
+        <w:tab/>
+      </w:r>
+      <w:r>
+        <w:rPr>
+          <w:rFonts w:ascii="Consolas" w:hAnsi="Consolas" w:cs="Consolas"/>
+          <w:color w:val="3F7F5F"/>
+          <w:sz w:val="24"/>
+          <w:szCs w:val="24"/>
+        </w:rPr>
+        <w:tab/>
+      </w:r>
+      <w:r>
+        <w:rPr>
+          <w:rFonts w:ascii="Consolas" w:hAnsi="Consolas" w:cs="Consolas"/>
+          <w:color w:val="3F7F5F"/>
+          <w:sz w:val="24"/>
+          <w:szCs w:val="24"/>
+        </w:rPr>
+        <w:tab/>
+      </w:r>
+      <w:r>
+        <w:rPr>
+          <w:rFonts w:ascii="Consolas" w:hAnsi="Consolas" w:cs="Consolas"/>
+          <w:color w:val="3F7F5F"/>
+          <w:sz w:val="24"/>
+          <w:szCs w:val="24"/>
+        </w:rPr>
+        <w:tab/>
+      </w:r>
+      <w:r>
+        <w:rPr>
+          <w:rFonts w:ascii="Consolas" w:hAnsi="Consolas" w:cs="Consolas"/>
+          <w:color w:val="3F7F5F"/>
+          <w:sz w:val="24"/>
+          <w:szCs w:val="24"/>
+        </w:rPr>
+        <w:tab/>
+      </w:r>
+      <w:r>
+        <w:rPr>
+          <w:rFonts w:ascii="Consolas" w:hAnsi="Consolas" w:cs="Consolas"/>
+          <w:color w:val="3F7F5F"/>
+          <w:sz w:val="24"/>
+          <w:szCs w:val="24"/>
+        </w:rPr>
+        <w:tab/>
+        <w:t xml:space="preserve"> </w:t>
+      </w:r>
+      <w:r>
+        <w:rPr>
+          <w:rFonts w:ascii="Consolas" w:hAnsi="Consolas" w:cs="Consolas"/>
+          <w:color w:val="3F7F5F"/>
+          <w:sz w:val="24"/>
+          <w:szCs w:val="24"/>
+        </w:rPr>
+        <w:tab/>
+      </w:r>
+      <w:r>
+        <w:rPr>
+          <w:rFonts w:ascii="Consolas" w:hAnsi="Consolas" w:cs="Consolas"/>
+          <w:color w:val="3F7F5F"/>
+          <w:sz w:val="24"/>
+          <w:szCs w:val="24"/>
+        </w:rPr>
+        <w:tab/>
+      </w:r>
+    </w:p>
+    <w:p>
+      <w:pPr>
+        <w:rPr>
+          <w:rFonts w:ascii="Consolas" w:hAnsi="Consolas" w:cs="Consolas"/>
+          <w:color w:val="3F7F5F"/>
+          <w:sz w:val="24"/>
+          <w:szCs w:val="24"/>
+        </w:rPr>
+      </w:pPr>
+      <w:r>
+        <w:rPr>
+          <w:rFonts w:ascii="Consolas" w:hAnsi="Consolas" w:cs="Consolas"/>
+          <w:color w:val="3F7F5F"/>
+          <w:sz w:val="24"/>
+          <w:szCs w:val="24"/>
+        </w:rPr>
+        <w:tab/>
+      </w:r>
+      <w:r>
+        <w:rPr>
+          <w:rFonts w:ascii="Consolas" w:hAnsi="Consolas" w:cs="Consolas"/>
+          <w:color w:val="3F7F5F"/>
+          <w:sz w:val="24"/>
+          <w:szCs w:val="24"/>
+        </w:rPr>
+        <w:tab/>
+        <w:t>}*/</w:t>
+      </w:r>
+    </w:p>
+    <w:p>
+      <w:pPr>
+        <w:rPr>
+          <w:rFonts w:ascii="Consolas" w:hAnsi="Consolas" w:cs="Consolas"/>
+          <w:color w:val="3F7F5F"/>
+          <w:sz w:val="24"/>
+          <w:szCs w:val="24"/>
+        </w:rPr>
+      </w:pPr>
+    </w:p>
+    <w:p>
+      <w:pPr>
+        <w:autoSpaceDE w:val="0"/>
+        <w:autoSpaceDN w:val="0"/>
+        <w:adjustRightInd w:val="0"/>
+        <w:spacing w:after="0" w:line="240" w:lineRule="auto"/>
+        <w:rPr>
+          <w:rFonts w:ascii="Consolas" w:hAnsi="Consolas" w:cs="Consolas"/>
+          <w:sz w:val="24"/>
+          <w:szCs w:val="24"/>
+          <w:lang w:val="en-US"/>
+        </w:rPr>
+      </w:pPr>
+      <w:r>
+        <w:rPr>
+          <w:rFonts w:ascii="Consolas" w:hAnsi="Consolas" w:cs="Consolas"/>
+          <w:b/>
+          <w:bCs/>
+          <w:color w:val="7F0055"/>
+          <w:sz w:val="24"/>
+          <w:szCs w:val="24"/>
+          <w:lang w:val="en-US"/>
+        </w:rPr>
+        <w:t>package</w:t>
+      </w:r>
+      <w:r>
+        <w:rPr>
+          <w:rFonts w:ascii="Consolas" w:hAnsi="Consolas" w:cs="Consolas"/>
+          <w:color w:val="000000"/>
+          <w:sz w:val="24"/>
+          <w:szCs w:val="24"/>
+          <w:lang w:val="en-US"/>
+        </w:rPr>
+        <w:t xml:space="preserve"> </w:t>
+      </w:r>
+      <w:proofErr w:type="gramStart"/>
+      <w:r>
+        <w:rPr>
+          <w:rFonts w:ascii="Consolas" w:hAnsi="Consolas" w:cs="Consolas"/>
+          <w:color w:val="000000"/>
+          <w:sz w:val="24"/>
+          <w:szCs w:val="24"/>
+          <w:lang w:val="en-US"/>
+        </w:rPr>
+        <w:t>com.algaworks</w:t>
+      </w:r>
+      <w:proofErr w:type="gramEnd"/>
+      <w:r>
+        <w:rPr>
+          <w:rFonts w:ascii="Consolas" w:hAnsi="Consolas" w:cs="Consolas"/>
+          <w:color w:val="000000"/>
+          <w:sz w:val="24"/>
+          <w:szCs w:val="24"/>
+          <w:lang w:val="en-US"/>
+        </w:rPr>
+        <w:t>;</w:t>
+      </w:r>
+    </w:p>
+    <w:p>
+      <w:pPr>
+        <w:autoSpaceDE w:val="0"/>
+        <w:autoSpaceDN w:val="0"/>
+        <w:adjustRightInd w:val="0"/>
+        <w:spacing w:after="0" w:line="240" w:lineRule="auto"/>
+        <w:rPr>
+          <w:rFonts w:ascii="Consolas" w:hAnsi="Consolas" w:cs="Consolas"/>
+          <w:sz w:val="24"/>
+          <w:szCs w:val="24"/>
+          <w:lang w:val="en-US"/>
+        </w:rPr>
+      </w:pPr>
+    </w:p>
+    <w:p>
+      <w:pPr>
+        <w:autoSpaceDE w:val="0"/>
+        <w:autoSpaceDN w:val="0"/>
+        <w:adjustRightInd w:val="0"/>
+        <w:spacing w:after="0" w:line="240" w:lineRule="auto"/>
+        <w:rPr>
+          <w:rFonts w:ascii="Consolas" w:hAnsi="Consolas" w:cs="Consolas"/>
+          <w:sz w:val="24"/>
+          <w:szCs w:val="24"/>
+          <w:lang w:val="en-US"/>
+        </w:rPr>
+      </w:pPr>
+      <w:r>
+        <w:rPr>
+          <w:rFonts w:ascii="Consolas" w:hAnsi="Consolas" w:cs="Consolas"/>
+          <w:b/>
+          <w:bCs/>
+          <w:color w:val="7F0055"/>
+          <w:sz w:val="24"/>
+          <w:szCs w:val="24"/>
+          <w:lang w:val="en-US"/>
+        </w:rPr>
+        <w:lastRenderedPageBreak/>
+        <w:t>import</w:t>
+      </w:r>
+      <w:r>
+        <w:rPr>
+          <w:rFonts w:ascii="Consolas" w:hAnsi="Consolas" w:cs="Consolas"/>
+          <w:color w:val="000000"/>
+          <w:sz w:val="24"/>
+          <w:szCs w:val="24"/>
+          <w:lang w:val="en-US"/>
+        </w:rPr>
+        <w:t xml:space="preserve"> </w:t>
+      </w:r>
+      <w:proofErr w:type="gramStart"/>
+      <w:r>
+        <w:rPr>
+          <w:rFonts w:ascii="Consolas" w:hAnsi="Consolas" w:cs="Consolas"/>
+          <w:color w:val="000000"/>
+          <w:sz w:val="24"/>
+          <w:szCs w:val="24"/>
+          <w:lang w:val="en-US"/>
+        </w:rPr>
+        <w:t>org.springframework</w:t>
+      </w:r>
+      <w:proofErr w:type="gramEnd"/>
+      <w:r>
+        <w:rPr>
+          <w:rFonts w:ascii="Consolas" w:hAnsi="Consolas" w:cs="Consolas"/>
+          <w:color w:val="000000"/>
+          <w:sz w:val="24"/>
+          <w:szCs w:val="24"/>
+          <w:lang w:val="en-US"/>
+        </w:rPr>
+        <w:t>.boot.SpringApplication;</w:t>
+      </w:r>
+    </w:p>
+    <w:p>
+      <w:pPr>
+        <w:autoSpaceDE w:val="0"/>
+        <w:autoSpaceDN w:val="0"/>
+        <w:adjustRightInd w:val="0"/>
+        <w:spacing w:after="0" w:line="240" w:lineRule="auto"/>
+        <w:rPr>
+          <w:rFonts w:ascii="Consolas" w:hAnsi="Consolas" w:cs="Consolas"/>
+          <w:sz w:val="24"/>
+          <w:szCs w:val="24"/>
+          <w:lang w:val="en-US"/>
+        </w:rPr>
+      </w:pPr>
+      <w:r>
+        <w:rPr>
+          <w:rFonts w:ascii="Consolas" w:hAnsi="Consolas" w:cs="Consolas"/>
+          <w:b/>
+          <w:bCs/>
+          <w:color w:val="7F0055"/>
+          <w:sz w:val="24"/>
+          <w:szCs w:val="24"/>
+          <w:lang w:val="en-US"/>
+        </w:rPr>
+        <w:t>import</w:t>
+      </w:r>
+      <w:r>
+        <w:rPr>
+          <w:rFonts w:ascii="Consolas" w:hAnsi="Consolas" w:cs="Consolas"/>
+          <w:color w:val="000000"/>
+          <w:sz w:val="24"/>
+          <w:szCs w:val="24"/>
+          <w:lang w:val="en-US"/>
+        </w:rPr>
+        <w:t xml:space="preserve"> </w:t>
+      </w:r>
+      <w:proofErr w:type="gramStart"/>
+      <w:r>
+        <w:rPr>
+          <w:rFonts w:ascii="Consolas" w:hAnsi="Consolas" w:cs="Consolas"/>
+          <w:color w:val="000000"/>
+          <w:sz w:val="24"/>
+          <w:szCs w:val="24"/>
+          <w:lang w:val="en-US"/>
+        </w:rPr>
+        <w:t>org.springframework</w:t>
+      </w:r>
+      <w:proofErr w:type="gramEnd"/>
+      <w:r>
+        <w:rPr>
+          <w:rFonts w:ascii="Consolas" w:hAnsi="Consolas" w:cs="Consolas"/>
+          <w:color w:val="000000"/>
+          <w:sz w:val="24"/>
+          <w:szCs w:val="24"/>
+          <w:lang w:val="en-US"/>
+        </w:rPr>
+        <w:t>.boot.autoconfigure.SpringBootApplication;</w:t>
+      </w:r>
+    </w:p>
+    <w:p>
+      <w:pPr>
+        <w:autoSpaceDE w:val="0"/>
+        <w:autoSpaceDN w:val="0"/>
+        <w:adjustRightInd w:val="0"/>
+        <w:spacing w:after="0" w:line="240" w:lineRule="auto"/>
+        <w:rPr>
+          <w:rFonts w:ascii="Consolas" w:hAnsi="Consolas" w:cs="Consolas"/>
+          <w:sz w:val="24"/>
+          <w:szCs w:val="24"/>
+          <w:lang w:val="en-US"/>
+        </w:rPr>
+      </w:pPr>
+    </w:p>
+    <w:p>
+      <w:pPr>
+        <w:autoSpaceDE w:val="0"/>
+        <w:autoSpaceDN w:val="0"/>
+        <w:adjustRightInd w:val="0"/>
+        <w:spacing w:after="0" w:line="240" w:lineRule="auto"/>
+        <w:rPr>
+          <w:rFonts w:ascii="Consolas" w:hAnsi="Consolas" w:cs="Consolas"/>
+          <w:sz w:val="24"/>
+          <w:szCs w:val="24"/>
+          <w:lang w:val="en-US"/>
+        </w:rPr>
+      </w:pPr>
+      <w:r>
+        <w:rPr>
+          <w:rFonts w:ascii="Consolas" w:hAnsi="Consolas" w:cs="Consolas"/>
+          <w:color w:val="646464"/>
+          <w:sz w:val="24"/>
+          <w:szCs w:val="24"/>
+          <w:lang w:val="en-US"/>
+        </w:rPr>
+        <w:t>@SpringBootApplication</w:t>
+      </w:r>
+    </w:p>
+    <w:p>
+      <w:pPr>
+        <w:autoSpaceDE w:val="0"/>
+        <w:autoSpaceDN w:val="0"/>
+        <w:adjustRightInd w:val="0"/>
+        <w:spacing w:after="0" w:line="240" w:lineRule="auto"/>
+        <w:rPr>
+          <w:rFonts w:ascii="Consolas" w:hAnsi="Consolas" w:cs="Consolas"/>
+          <w:sz w:val="24"/>
+          <w:szCs w:val="24"/>
+          <w:lang w:val="en-US"/>
+        </w:rPr>
+      </w:pPr>
+      <w:r>
+        <w:rPr>
+          <w:rFonts w:ascii="Consolas" w:hAnsi="Consolas" w:cs="Consolas"/>
+          <w:b/>
+          <w:bCs/>
+          <w:color w:val="7F0055"/>
+          <w:sz w:val="24"/>
+          <w:szCs w:val="24"/>
+          <w:lang w:val="en-US"/>
+        </w:rPr>
+        <w:t>public</w:t>
+      </w:r>
+      <w:r>
+        <w:rPr>
+          <w:rFonts w:ascii="Consolas" w:hAnsi="Consolas" w:cs="Consolas"/>
+          <w:color w:val="000000"/>
+          <w:sz w:val="24"/>
+          <w:szCs w:val="24"/>
+          <w:lang w:val="en-US"/>
+        </w:rPr>
+        <w:t xml:space="preserve"> </w:t>
+      </w:r>
+      <w:r>
+        <w:rPr>
+          <w:rFonts w:ascii="Consolas" w:hAnsi="Consolas" w:cs="Consolas"/>
+          <w:b/>
+          <w:bCs/>
+          <w:color w:val="7F0055"/>
+          <w:sz w:val="24"/>
+          <w:szCs w:val="24"/>
+          <w:lang w:val="en-US"/>
+        </w:rPr>
+        <w:t>class</w:t>
+      </w:r>
+      <w:r>
+        <w:rPr>
+          <w:rFonts w:ascii="Consolas" w:hAnsi="Consolas" w:cs="Consolas"/>
+          <w:color w:val="000000"/>
+          <w:sz w:val="24"/>
+          <w:szCs w:val="24"/>
+          <w:lang w:val="en-US"/>
+        </w:rPr>
+        <w:t xml:space="preserve"> AlgacrmApi1Application {</w:t>
+      </w:r>
+    </w:p>
+    <w:p>
+      <w:pPr>
+        <w:autoSpaceDE w:val="0"/>
+        <w:autoSpaceDN w:val="0"/>
+        <w:adjustRightInd w:val="0"/>
+        <w:spacing w:after="0" w:line="240" w:lineRule="auto"/>
+        <w:rPr>
+          <w:rFonts w:ascii="Consolas" w:hAnsi="Consolas" w:cs="Consolas"/>
+          <w:sz w:val="24"/>
+          <w:szCs w:val="24"/>
+          <w:lang w:val="en-US"/>
+        </w:rPr>
+      </w:pPr>
+    </w:p>
+    <w:p>
+      <w:pPr>
+        <w:autoSpaceDE w:val="0"/>
+        <w:autoSpaceDN w:val="0"/>
+        <w:adjustRightInd w:val="0"/>
+        <w:spacing w:after="0" w:line="240" w:lineRule="auto"/>
+        <w:rPr>
+          <w:rFonts w:ascii="Consolas" w:hAnsi="Consolas" w:cs="Consolas"/>
+          <w:sz w:val="24"/>
+          <w:szCs w:val="24"/>
+          <w:lang w:val="en-US"/>
+        </w:rPr>
+      </w:pPr>
+      <w:r>
+        <w:rPr>
+          <w:rFonts w:ascii="Consolas" w:hAnsi="Consolas" w:cs="Consolas"/>
+          <w:color w:val="000000"/>
+          <w:sz w:val="24"/>
+          <w:szCs w:val="24"/>
+          <w:lang w:val="en-US"/>
+        </w:rPr>
+        <w:tab/>
+      </w:r>
+      <w:r>
+        <w:rPr>
+          <w:rFonts w:ascii="Consolas" w:hAnsi="Consolas" w:cs="Consolas"/>
+          <w:b/>
+          <w:bCs/>
+          <w:color w:val="7F0055"/>
+          <w:sz w:val="24"/>
+          <w:szCs w:val="24"/>
+          <w:lang w:val="en-US"/>
+        </w:rPr>
+        <w:t>public</w:t>
+      </w:r>
+      <w:r>
+        <w:rPr>
+          <w:rFonts w:ascii="Consolas" w:hAnsi="Consolas" w:cs="Consolas"/>
+          <w:color w:val="000000"/>
+          <w:sz w:val="24"/>
+          <w:szCs w:val="24"/>
+          <w:lang w:val="en-US"/>
+        </w:rPr>
+        <w:t xml:space="preserve"> </w:t>
+      </w:r>
+      <w:r>
+        <w:rPr>
+          <w:rFonts w:ascii="Consolas" w:hAnsi="Consolas" w:cs="Consolas"/>
+          <w:b/>
+          <w:bCs/>
+          <w:color w:val="7F0055"/>
+          <w:sz w:val="24"/>
+          <w:szCs w:val="24"/>
+          <w:lang w:val="en-US"/>
+        </w:rPr>
+        <w:t>static</w:t>
+      </w:r>
+      <w:r>
+        <w:rPr>
+          <w:rFonts w:ascii="Consolas" w:hAnsi="Consolas" w:cs="Consolas"/>
+          <w:color w:val="000000"/>
+          <w:sz w:val="24"/>
+          <w:szCs w:val="24"/>
+          <w:lang w:val="en-US"/>
+        </w:rPr>
+        <w:t xml:space="preserve"> </w:t>
+      </w:r>
+      <w:r>
+        <w:rPr>
+          <w:rFonts w:ascii="Consolas" w:hAnsi="Consolas" w:cs="Consolas"/>
+          <w:b/>
+          <w:bCs/>
+          <w:color w:val="7F0055"/>
+          <w:sz w:val="24"/>
+          <w:szCs w:val="24"/>
+          <w:lang w:val="en-US"/>
+        </w:rPr>
+        <w:t>void</w:t>
+      </w:r>
+      <w:r>
+        <w:rPr>
+          <w:rFonts w:ascii="Consolas" w:hAnsi="Consolas" w:cs="Consolas"/>
+          <w:color w:val="000000"/>
+          <w:sz w:val="24"/>
+          <w:szCs w:val="24"/>
+          <w:lang w:val="en-US"/>
+        </w:rPr>
+        <w:t xml:space="preserve"> </w:t>
+      </w:r>
+      <w:proofErr w:type="gramStart"/>
+      <w:r>
+        <w:rPr>
+          <w:rFonts w:ascii="Consolas" w:hAnsi="Consolas" w:cs="Consolas"/>
+          <w:color w:val="000000"/>
+          <w:sz w:val="24"/>
+          <w:szCs w:val="24"/>
+          <w:lang w:val="en-US"/>
+        </w:rPr>
+        <w:t>main(</w:t>
+      </w:r>
+      <w:proofErr w:type="gramEnd"/>
+      <w:r>
+        <w:rPr>
+          <w:rFonts w:ascii="Consolas" w:hAnsi="Consolas" w:cs="Consolas"/>
+          <w:color w:val="000000"/>
+          <w:sz w:val="24"/>
+          <w:szCs w:val="24"/>
+          <w:lang w:val="en-US"/>
+        </w:rPr>
+        <w:t xml:space="preserve">String[] </w:t>
+      </w:r>
+      <w:r>
+        <w:rPr>
+          <w:rFonts w:ascii="Consolas" w:hAnsi="Consolas" w:cs="Consolas"/>
+          <w:color w:val="6A3E3E"/>
+          <w:sz w:val="24"/>
+          <w:szCs w:val="24"/>
+          <w:lang w:val="en-US"/>
+        </w:rPr>
+        <w:t>args</w:t>
+      </w:r>
+      <w:r>
+        <w:rPr>
+          <w:rFonts w:ascii="Consolas" w:hAnsi="Consolas" w:cs="Consolas"/>
+          <w:color w:val="000000"/>
+          <w:sz w:val="24"/>
+          <w:szCs w:val="24"/>
+          <w:lang w:val="en-US"/>
+        </w:rPr>
+        <w:t>) {</w:t>
+      </w:r>
+    </w:p>
+    <w:p>
+      <w:pPr>
+        <w:autoSpaceDE w:val="0"/>
+        <w:autoSpaceDN w:val="0"/>
+        <w:adjustRightInd w:val="0"/>
+        <w:spacing w:after="0" w:line="240" w:lineRule="auto"/>
+        <w:rPr>
+          <w:rFonts w:ascii="Consolas" w:hAnsi="Consolas" w:cs="Consolas"/>
+          <w:sz w:val="24"/>
+          <w:szCs w:val="24"/>
+          <w:lang w:val="en-US"/>
+        </w:rPr>
+      </w:pPr>
+      <w:r>
+        <w:rPr>
+          <w:rFonts w:ascii="Consolas" w:hAnsi="Consolas" w:cs="Consolas"/>
+          <w:color w:val="000000"/>
+          <w:sz w:val="24"/>
+          <w:szCs w:val="24"/>
+          <w:lang w:val="en-US"/>
+        </w:rPr>
+        <w:tab/>
+      </w:r>
+      <w:r>
+        <w:rPr>
+          <w:rFonts w:ascii="Consolas" w:hAnsi="Consolas" w:cs="Consolas"/>
+          <w:color w:val="000000"/>
+          <w:sz w:val="24"/>
+          <w:szCs w:val="24"/>
+          <w:lang w:val="en-US"/>
+        </w:rPr>
+        <w:tab/>
+      </w:r>
+      <w:proofErr w:type="gramStart"/>
+      <w:r>
+        <w:rPr>
+          <w:rFonts w:ascii="Consolas" w:hAnsi="Consolas" w:cs="Consolas"/>
+          <w:color w:val="000000"/>
+          <w:sz w:val="24"/>
+          <w:szCs w:val="24"/>
+          <w:lang w:val="en-US"/>
+        </w:rPr>
+        <w:t>SpringApplication.</w:t>
+      </w:r>
+      <w:r>
+        <w:rPr>
+          <w:rFonts w:ascii="Consolas" w:hAnsi="Consolas" w:cs="Consolas"/>
+          <w:i/>
+          <w:iCs/>
+          <w:color w:val="000000"/>
+          <w:sz w:val="24"/>
+          <w:szCs w:val="24"/>
+          <w:lang w:val="en-US"/>
+        </w:rPr>
+        <w:t>run</w:t>
+      </w:r>
+      <w:r>
+        <w:rPr>
+          <w:rFonts w:ascii="Consolas" w:hAnsi="Consolas" w:cs="Consolas"/>
+          <w:color w:val="000000"/>
+          <w:sz w:val="24"/>
+          <w:szCs w:val="24"/>
+          <w:lang w:val="en-US"/>
+        </w:rPr>
+        <w:t>(</w:t>
+      </w:r>
+      <w:proofErr w:type="gramEnd"/>
+      <w:r>
+        <w:rPr>
+          <w:rFonts w:ascii="Consolas" w:hAnsi="Consolas" w:cs="Consolas"/>
+          <w:color w:val="000000"/>
+          <w:sz w:val="24"/>
+          <w:szCs w:val="24"/>
+          <w:lang w:val="en-US"/>
+        </w:rPr>
+        <w:t>AlgacrmApi1Application.</w:t>
+      </w:r>
+      <w:r>
+        <w:rPr>
+          <w:rFonts w:ascii="Consolas" w:hAnsi="Consolas" w:cs="Consolas"/>
+          <w:b/>
+          <w:bCs/>
+          <w:color w:val="7F0055"/>
+          <w:sz w:val="24"/>
+          <w:szCs w:val="24"/>
+          <w:lang w:val="en-US"/>
+        </w:rPr>
+        <w:t>class</w:t>
+      </w:r>
+      <w:r>
+        <w:rPr>
+          <w:rFonts w:ascii="Consolas" w:hAnsi="Consolas" w:cs="Consolas"/>
+          <w:color w:val="000000"/>
+          <w:sz w:val="24"/>
+          <w:szCs w:val="24"/>
+          <w:lang w:val="en-US"/>
+        </w:rPr>
+        <w:t xml:space="preserve">, </w:t>
+      </w:r>
+      <w:r>
+        <w:rPr>
+          <w:rFonts w:ascii="Consolas" w:hAnsi="Consolas" w:cs="Consolas"/>
+          <w:color w:val="6A3E3E"/>
+          <w:sz w:val="24"/>
+          <w:szCs w:val="24"/>
+          <w:lang w:val="en-US"/>
+        </w:rPr>
+        <w:t>args</w:t>
+      </w:r>
+      <w:r>
+        <w:rPr>
+          <w:rFonts w:ascii="Consolas" w:hAnsi="Consolas" w:cs="Consolas"/>
+          <w:color w:val="000000"/>
+          <w:sz w:val="24"/>
+          <w:szCs w:val="24"/>
+          <w:lang w:val="en-US"/>
+        </w:rPr>
+        <w:t>);</w:t>
+      </w:r>
+    </w:p>
+    <w:p>
+      <w:pPr>
+        <w:autoSpaceDE w:val="0"/>
+        <w:autoSpaceDN w:val="0"/>
+        <w:adjustRightInd w:val="0"/>
+        <w:spacing w:after="0" w:line="240" w:lineRule="auto"/>
+        <w:rPr>
+          <w:rFonts w:ascii="Consolas" w:hAnsi="Consolas" w:cs="Consolas"/>
+          <w:sz w:val="24"/>
+          <w:szCs w:val="24"/>
+        </w:rPr>
+      </w:pPr>
+      <w:r>
+        <w:rPr>
+          <w:rFonts w:ascii="Consolas" w:hAnsi="Consolas" w:cs="Consolas"/>
+          <w:color w:val="000000"/>
+          <w:sz w:val="24"/>
+          <w:szCs w:val="24"/>
+          <w:lang w:val="en-US"/>
+        </w:rPr>
+        <w:tab/>
+      </w:r>
+      <w:r>
+        <w:rPr>
+          <w:rFonts w:ascii="Consolas" w:hAnsi="Consolas" w:cs="Consolas"/>
+          <w:color w:val="000000"/>
+          <w:sz w:val="24"/>
+          <w:szCs w:val="24"/>
+        </w:rPr>
         <w:t>}</w:t>
       </w:r>
     </w:p>
+    <w:p>
+      <w:pPr>
+        <w:autoSpaceDE w:val="0"/>
+        <w:autoSpaceDN w:val="0"/>
+        <w:adjustRightInd w:val="0"/>
+        <w:spacing w:after="0" w:line="240" w:lineRule="auto"/>
+        <w:rPr>
+          <w:rFonts w:ascii="Consolas" w:hAnsi="Consolas" w:cs="Consolas"/>
+          <w:sz w:val="24"/>
+          <w:szCs w:val="24"/>
+        </w:rPr>
+      </w:pPr>
+    </w:p>
+    <w:p>
+      <w:pPr>
+        <w:autoSpaceDE w:val="0"/>
+        <w:autoSpaceDN w:val="0"/>
+        <w:adjustRightInd w:val="0"/>
+        <w:spacing w:after="0" w:line="240" w:lineRule="auto"/>
+        <w:rPr>
+          <w:rFonts w:ascii="Consolas" w:hAnsi="Consolas" w:cs="Consolas"/>
+          <w:sz w:val="24"/>
+          <w:szCs w:val="24"/>
+        </w:rPr>
+      </w:pPr>
+      <w:r>
+        <w:rPr>
+          <w:rFonts w:ascii="Consolas" w:hAnsi="Consolas" w:cs="Consolas"/>
+          <w:color w:val="000000"/>
+          <w:sz w:val="24"/>
+          <w:szCs w:val="24"/>
+        </w:rPr>
+        <w:t>}</w:t>
+      </w:r>
+    </w:p>
+    <w:p/>
     <w:sectPr>
       <w:pgSz w:w="11906" w:h="16838"/>
       <w:pgMar w:top="1701" w:right="1134" w:bottom="1134" w:left="1701" w:header="709" w:footer="709" w:gutter="0"/>

</xml_diff>